<commit_message>
small changes in report
</commit_message>
<xml_diff>
--- a/PrTask3.docx
+++ b/PrTask3.docx
@@ -89,6 +89,255 @@
         </w:rPr>
         <w:t>Prof. Ingo Schmitt</w:t>
       </w:r>
+    </w:p>
+    <w:p>
+      <w:pPr>
+        <w:jc w:val="center"/>
+        <w:rPr>
+          <w:rFonts w:cstheme="minorHAnsi"/>
+          <w:sz w:val="20"/>
+          <w:szCs w:val="20"/>
+          <w:lang w:val="en-US"/>
+        </w:rPr>
+      </w:pPr>
+    </w:p>
+    <w:tbl>
+      <w:tblPr>
+        <w:tblStyle w:val="TableGrid"/>
+        <w:tblW w:w="0" w:type="auto"/>
+        <w:tblLook w:val="04A0" w:firstRow="1" w:lastRow="0" w:firstColumn="1" w:lastColumn="0" w:noHBand="0" w:noVBand="1"/>
+      </w:tblPr>
+      <w:tblGrid>
+        <w:gridCol w:w="4508"/>
+        <w:gridCol w:w="4508"/>
+      </w:tblGrid>
+      <w:tr>
+        <w:tc>
+          <w:tcPr>
+            <w:tcW w:w="4508" w:type="dxa"/>
+          </w:tcPr>
+          <w:p>
+            <w:pPr>
+              <w:jc w:val="center"/>
+              <w:rPr>
+                <w:rFonts w:cstheme="minorHAnsi"/>
+                <w:b/>
+                <w:bCs/>
+                <w:sz w:val="20"/>
+                <w:szCs w:val="20"/>
+                <w:lang w:val="en-US"/>
+              </w:rPr>
+            </w:pPr>
+            <w:r>
+              <w:rPr>
+                <w:rFonts w:cstheme="minorHAnsi"/>
+                <w:b/>
+                <w:bCs/>
+                <w:sz w:val="20"/>
+                <w:szCs w:val="20"/>
+                <w:lang w:val="en-US"/>
+              </w:rPr>
+              <w:t>Contributor</w:t>
+            </w:r>
+          </w:p>
+        </w:tc>
+        <w:tc>
+          <w:tcPr>
+            <w:tcW w:w="4508" w:type="dxa"/>
+          </w:tcPr>
+          <w:p>
+            <w:pPr>
+              <w:jc w:val="center"/>
+              <w:rPr>
+                <w:rFonts w:cstheme="minorHAnsi"/>
+                <w:b/>
+                <w:bCs/>
+                <w:sz w:val="20"/>
+                <w:szCs w:val="20"/>
+                <w:lang w:val="en-US"/>
+              </w:rPr>
+            </w:pPr>
+            <w:r>
+              <w:rPr>
+                <w:rFonts w:cstheme="minorHAnsi"/>
+                <w:b/>
+                <w:bCs/>
+                <w:sz w:val="20"/>
+                <w:szCs w:val="20"/>
+                <w:lang w:val="en-US"/>
+              </w:rPr>
+              <w:t>Task</w:t>
+            </w:r>
+          </w:p>
+        </w:tc>
+      </w:tr>
+      <w:tr>
+        <w:tc>
+          <w:tcPr>
+            <w:tcW w:w="4508" w:type="dxa"/>
+          </w:tcPr>
+          <w:p>
+            <w:pPr>
+              <w:jc w:val="center"/>
+              <w:rPr>
+                <w:rFonts w:cstheme="minorHAnsi"/>
+                <w:sz w:val="20"/>
+                <w:szCs w:val="20"/>
+                <w:lang w:val="en-US"/>
+              </w:rPr>
+            </w:pPr>
+            <w:r>
+              <w:rPr>
+                <w:rFonts w:cstheme="minorHAnsi"/>
+                <w:sz w:val="20"/>
+                <w:szCs w:val="20"/>
+                <w:lang w:val="en-US"/>
+              </w:rPr>
+              <w:t>Nam, Nguyen Xuan</w:t>
+            </w:r>
+          </w:p>
+        </w:tc>
+        <w:tc>
+          <w:tcPr>
+            <w:tcW w:w="4508" w:type="dxa"/>
+          </w:tcPr>
+          <w:p>
+            <w:pPr>
+              <w:jc w:val="center"/>
+              <w:rPr>
+                <w:rFonts w:cstheme="minorHAnsi"/>
+                <w:sz w:val="20"/>
+                <w:szCs w:val="20"/>
+                <w:lang w:val="en-US"/>
+              </w:rPr>
+            </w:pPr>
+            <w:r>
+              <w:rPr>
+                <w:rFonts w:cstheme="minorHAnsi"/>
+                <w:sz w:val="20"/>
+                <w:szCs w:val="20"/>
+                <w:lang w:val="en-US"/>
+              </w:rPr>
+              <w:t>User’s Input, Remove Overlap, Evaluation</w:t>
+            </w:r>
+          </w:p>
+        </w:tc>
+      </w:tr>
+      <w:tr>
+        <w:tc>
+          <w:tcPr>
+            <w:tcW w:w="4508" w:type="dxa"/>
+          </w:tcPr>
+          <w:p>
+            <w:pPr>
+              <w:jc w:val="center"/>
+              <w:rPr>
+                <w:rFonts w:cstheme="minorHAnsi"/>
+                <w:sz w:val="20"/>
+                <w:szCs w:val="20"/>
+                <w:lang w:val="en-US"/>
+              </w:rPr>
+            </w:pPr>
+            <w:r>
+              <w:rPr>
+                <w:rFonts w:cstheme="minorHAnsi"/>
+                <w:sz w:val="20"/>
+                <w:szCs w:val="20"/>
+                <w:lang w:val="en-US"/>
+              </w:rPr>
+              <w:t>Usama</w:t>
+            </w:r>
+          </w:p>
+        </w:tc>
+        <w:tc>
+          <w:tcPr>
+            <w:tcW w:w="4508" w:type="dxa"/>
+          </w:tcPr>
+          <w:p>
+            <w:pPr>
+              <w:jc w:val="center"/>
+              <w:rPr>
+                <w:rFonts w:cstheme="minorHAnsi"/>
+                <w:sz w:val="20"/>
+                <w:szCs w:val="20"/>
+                <w:lang w:val="en-US"/>
+              </w:rPr>
+            </w:pPr>
+            <w:r>
+              <w:rPr>
+                <w:rFonts w:cstheme="minorHAnsi"/>
+                <w:sz w:val="20"/>
+                <w:szCs w:val="20"/>
+                <w:lang w:val="en-US"/>
+              </w:rPr>
+              <w:t xml:space="preserve">User’s Input, Add weight, Evaluation </w:t>
+            </w:r>
+          </w:p>
+        </w:tc>
+      </w:tr>
+      <w:tr>
+        <w:tc>
+          <w:tcPr>
+            <w:tcW w:w="4508" w:type="dxa"/>
+          </w:tcPr>
+          <w:p>
+            <w:pPr>
+              <w:jc w:val="center"/>
+              <w:rPr>
+                <w:rFonts w:cstheme="minorHAnsi"/>
+                <w:sz w:val="20"/>
+                <w:szCs w:val="20"/>
+                <w:lang w:val="en-US"/>
+              </w:rPr>
+            </w:pPr>
+            <w:r>
+              <w:rPr>
+                <w:rFonts w:cstheme="minorHAnsi"/>
+                <w:sz w:val="20"/>
+                <w:szCs w:val="20"/>
+                <w:lang w:val="en-US"/>
+              </w:rPr>
+              <w:t>Hamza</w:t>
+            </w:r>
+          </w:p>
+        </w:tc>
+        <w:tc>
+          <w:tcPr>
+            <w:tcW w:w="4508" w:type="dxa"/>
+          </w:tcPr>
+          <w:p>
+            <w:pPr>
+              <w:jc w:val="center"/>
+              <w:rPr>
+                <w:rFonts w:cstheme="minorHAnsi"/>
+                <w:sz w:val="20"/>
+                <w:szCs w:val="20"/>
+                <w:lang w:val="en-US"/>
+              </w:rPr>
+            </w:pPr>
+            <w:r>
+              <w:rPr>
+                <w:rFonts w:cstheme="minorHAnsi"/>
+                <w:sz w:val="20"/>
+                <w:szCs w:val="20"/>
+                <w:lang w:val="en-US"/>
+              </w:rPr>
+              <w:t>User’s Input, Evaluation</w:t>
+            </w:r>
+          </w:p>
+        </w:tc>
+      </w:tr>
+    </w:tbl>
+    <w:p>
+      <w:pPr>
+        <w:jc w:val="center"/>
+        <w:rPr>
+          <w:rFonts w:cstheme="minorHAnsi"/>
+          <w:sz w:val="20"/>
+          <w:szCs w:val="20"/>
+          <w:lang w:val="en-US"/>
+        </w:rPr>
+      </w:pPr>
     </w:p>
     <w:p>
       <w:pPr>
@@ -978,7 +1227,17 @@
           <w:szCs w:val="20"/>
           <w:lang w:val="en-US"/>
         </w:rPr>
-        <w:t xml:space="preserve">our own custom </w:t>
+        <w:t xml:space="preserve">our own </w:t>
+      </w:r>
+      <w:r>
+        <w:rPr>
+          <w:rFonts w:cstheme="minorHAnsi"/>
+          <w:sz w:val="20"/>
+          <w:szCs w:val="20"/>
+          <w:lang w:val="en-US"/>
+        </w:rPr>
+        <w:lastRenderedPageBreak/>
+        <w:t xml:space="preserve">custom </w:t>
       </w:r>
       <w:r>
         <w:rPr>
@@ -1162,7 +1421,6 @@
           <w:szCs w:val="20"/>
           <w:lang w:val="en-US"/>
         </w:rPr>
-        <w:lastRenderedPageBreak/>
         <w:t xml:space="preserve">Next, we will go back to step 3 again to </w:t>
       </w:r>
       <w:r>
@@ -3927,6 +4185,25 @@
       <w:contextualSpacing/>
     </w:pPr>
   </w:style>
+  <w:style w:type="table" w:styleId="TableGrid">
+    <w:name w:val="Table Grid"/>
+    <w:basedOn w:val="TableNormal"/>
+    <w:uiPriority w:val="39"/>
+    <w:rsid w:val="00C46789"/>
+    <w:pPr>
+      <w:spacing w:after="0" w:line="240" w:lineRule="auto"/>
+    </w:pPr>
+    <w:tblPr>
+      <w:tblBorders>
+        <w:top w:val="single" w:sz="4" w:space="0" w:color="auto"/>
+        <w:left w:val="single" w:sz="4" w:space="0" w:color="auto"/>
+        <w:bottom w:val="single" w:sz="4" w:space="0" w:color="auto"/>
+        <w:right w:val="single" w:sz="4" w:space="0" w:color="auto"/>
+        <w:insideH w:val="single" w:sz="4" w:space="0" w:color="auto"/>
+        <w:insideV w:val="single" w:sz="4" w:space="0" w:color="auto"/>
+      </w:tblBorders>
+    </w:tblPr>
+  </w:style>
 </w:styles>
 </file>
 

</xml_diff>